<commit_message>
Separated scripts from functions
</commit_message>
<xml_diff>
--- a/HW2_Tracking/HW2_Q5.docx
+++ b/HW2_Tracking/HW2_Q5.docx
@@ -1497,6 +1497,15 @@
         <w:bidi w:val="0"/>
       </w:pPr>
       <w:r>
+        <w:t>For tracking objects, we will use the algorithm in question 5</w:t>
+      </w:r>
+      <w:r>
+        <w:t>, using integral histograms</w:t>
+      </w:r>
+      <w:r>
+        <w:t xml:space="preserve">. </w:t>
+      </w:r>
+      <w:r>
         <w:t xml:space="preserve">The method for determining when people are getting close to each other is by looking at their </w:t>
       </w:r>
       <w:r>
@@ -1529,16 +1538,60 @@
         <w:sym w:font="Wingdings" w:char="F0E0"/>
       </w:r>
       <w:r>
-        <w:t xml:space="preserve"> the objects may be close to each other in the next frames.</w:t>
-      </w:r>
-    </w:p>
-    <w:p>
-      <w:pPr>
-        <w:pStyle w:val="ListParagraph"/>
-        <w:bidi w:val="0"/>
-      </w:pPr>
-      <w:r>
-        <w:t>The method will absolutely fail for objects that are close on (X, Y) axis, but far on the Z axis (when one object is more "deeper" than the other).</w:t>
+        <w:t xml:space="preserve"> the objects may be close to each other in the next frames</w:t>
+      </w:r>
+      <w:r>
+        <w:t xml:space="preserve"> </w:t>
+      </w:r>
+      <w:r>
+        <w:sym w:font="Wingdings" w:char="F0E0"/>
+      </w:r>
+      <w:r>
+        <w:t xml:space="preserve"> </w:t>
+      </w:r>
+      <w:proofErr w:type="gramStart"/>
+      <w:r>
+        <w:t>We</w:t>
+      </w:r>
+      <w:proofErr w:type="gramEnd"/>
+      <w:r>
+        <w:t xml:space="preserve"> draw a red line between them</w:t>
+      </w:r>
+      <w:r>
+        <w:t>.</w:t>
+      </w:r>
+    </w:p>
+    <w:p>
+      <w:pPr>
+        <w:pStyle w:val="ListParagraph"/>
+        <w:bidi w:val="0"/>
+      </w:pPr>
+      <w:r>
+        <w:t>The method will absolutely fail</w:t>
+      </w:r>
+      <w:r>
+        <w:t xml:space="preserve"> for objects that are close on X &amp;</w:t>
+      </w:r>
+      <w:r>
+        <w:t xml:space="preserve"> </w:t>
+      </w:r>
+      <w:r>
+        <w:t>Y axes</w:t>
+      </w:r>
+      <w:r>
+        <w:t>, but far on the Z axis (when one object is more "deeper" than the other)</w:t>
+      </w:r>
+      <w:r>
+        <w:t xml:space="preserve"> because the algorithm</w:t>
+      </w:r>
+      <w:r>
+        <w:t xml:space="preserve"> </w:t>
+      </w:r>
+      <w:r>
+        <w:t>do not support the Z axis</w:t>
+      </w:r>
+      <w:r>
+        <w:t>.</w:t>
       </w:r>
       <w:r>
         <w:t xml:space="preserve"> The method will also fail when at the 1</w:t>
@@ -1569,22 +1622,10 @@
         <w:bidi w:val="0"/>
       </w:pPr>
       <w:r>
-        <w:t xml:space="preserve">Implemented in </w:t>
-      </w:r>
-      <w:r>
-        <w:t>areAboutToGetClose</w:t>
+        <w:t>The overlapping algorithm, is</w:t>
       </w:r>
       <w:bookmarkStart w:id="0" w:name="_GoBack"/>
       <w:bookmarkEnd w:id="0"/>
-      <w:r>
-        <w:t>.m</w:t>
-      </w:r>
-      <w:r>
-        <w:t xml:space="preserve"> file</w:t>
-      </w:r>
-      <w:r>
-        <w:t>.</w:t>
-      </w:r>
     </w:p>
     <w:p>
       <w:pPr>

</xml_diff>

<commit_message>
No more 'frames range' dependency
</commit_message>
<xml_diff>
--- a/HW2_Tracking/HW2_Q5.docx
+++ b/HW2_Tracking/HW2_Q5.docx
@@ -182,6 +182,11 @@
       <w:r>
         <w:t>.</w:t>
       </w:r>
+      <w:r>
+        <w:t xml:space="preserve"> If after consecutive frames the object is not found on the screen it's no longer tracked.</w:t>
+      </w:r>
+      <w:bookmarkStart w:id="0" w:name="_GoBack"/>
+      <w:bookmarkEnd w:id="0"/>
     </w:p>
     <w:p>
       <w:pPr>
@@ -934,7 +939,6 @@
         <w:bidi w:val="0"/>
       </w:pPr>
       <w:r>
-        <w:lastRenderedPageBreak/>
         <w:t>There's another aspect that affects the algorithm performance: resolution.</w:t>
       </w:r>
     </w:p>
@@ -1037,7 +1041,7 @@
           <w:noProof/>
         </w:rPr>
         <w:drawing>
-          <wp:inline distT="0" distB="0" distL="0" distR="0">
+          <wp:inline distT="0" distB="0" distL="0" distR="0" wp14:anchorId="340B6336" wp14:editId="33E9EE74">
             <wp:extent cx="1222469" cy="1676400"/>
             <wp:effectExtent l="0" t="0" r="0" b="0"/>
             <wp:docPr id="14" name="Picture 14"/>
@@ -1086,11 +1090,14 @@
         </w:drawing>
       </w:r>
       <w:r>
+        <w:tab/>
+      </w:r>
+      <w:r>
         <w:rPr>
           <w:noProof/>
         </w:rPr>
         <w:drawing>
-          <wp:inline distT="0" distB="0" distL="0" distR="0">
+          <wp:inline distT="0" distB="0" distL="0" distR="0" wp14:anchorId="6EF84262" wp14:editId="45179799">
             <wp:extent cx="938722" cy="1699260"/>
             <wp:effectExtent l="0" t="0" r="0" b="0"/>
             <wp:docPr id="15" name="Picture 15"/>
@@ -1547,15 +1554,7 @@
         <w:sym w:font="Wingdings" w:char="F0E0"/>
       </w:r>
       <w:r>
-        <w:t xml:space="preserve"> </w:t>
-      </w:r>
-      <w:proofErr w:type="gramStart"/>
-      <w:r>
-        <w:t>We</w:t>
-      </w:r>
-      <w:proofErr w:type="gramEnd"/>
-      <w:r>
-        <w:t xml:space="preserve"> draw a red line between them</w:t>
+        <w:t xml:space="preserve"> We draw a red line between them</w:t>
       </w:r>
       <w:r>
         <w:t>.</w:t>
@@ -1622,10 +1621,11 @@
         <w:bidi w:val="0"/>
       </w:pPr>
       <w:r>
-        <w:t>The overlapping algorithm, is</w:t>
-      </w:r>
-      <w:bookmarkStart w:id="0" w:name="_GoBack"/>
-      <w:bookmarkEnd w:id="0"/>
+        <w:t>Implemented in integralHistogramTracking.m.</w:t>
+      </w:r>
+      <w:r>
+        <w:t xml:space="preserve"> Depend on parameter 'check_proximity'</w:t>
+      </w:r>
     </w:p>
     <w:p>
       <w:pPr>
@@ -1643,7 +1643,7 @@
         <w:t>_c</w:t>
       </w:r>
       <w:r>
-        <w:t>.m file.</w:t>
+        <w:t>.m.</w:t>
       </w:r>
     </w:p>
     <w:p>

</xml_diff>